<commit_message>
WIP: save local changes before rebase
</commit_message>
<xml_diff>
--- a/script_doc_inputs/connectivity-early-adopters.docx
+++ b/script_doc_inputs/connectivity-early-adopters.docx
@@ -322,7 +322,6 @@
         <w:t>I’ll also send over our “Connectivity for Scale-Ups Toolkit” with real-world benchmarks, contract traps to avoid and a provisioning checklist. </w:t>
       </w:r>
     </w:p>
-    <w:p/>
     <w:p/>
     <w:sectPr>
       <w:pgSz w:w="11906" w:h="16838" w:code="9"/>
@@ -2083,7 +2082,7 @@
   </w:latentStyles>
   <w:style w:type="paragraph" w:default="1" w:styleId="Normal">
     <w:name w:val="Normal"/>
-    <w:rsid w:val="00457339"/>
+    <w:rsid w:val="00201D19"/>
     <w:pPr>
       <w:spacing w:after="100" w:afterAutospacing="1"/>
     </w:pPr>
@@ -2227,7 +2226,7 @@
     <w:semiHidden/>
     <w:unhideWhenUsed/>
     <w:qFormat/>
-    <w:rsid w:val="00047DA0"/>
+    <w:rsid w:val="007821D9"/>
     <w:pPr>
       <w:keepNext/>
       <w:keepLines/>
@@ -2248,7 +2247,7 @@
     <w:semiHidden/>
     <w:unhideWhenUsed/>
     <w:qFormat/>
-    <w:rsid w:val="00047DA0"/>
+    <w:rsid w:val="007821D9"/>
     <w:pPr>
       <w:keepNext/>
       <w:keepLines/>
@@ -2271,7 +2270,7 @@
     <w:semiHidden/>
     <w:unhideWhenUsed/>
     <w:qFormat/>
-    <w:rsid w:val="00047DA0"/>
+    <w:rsid w:val="007821D9"/>
     <w:pPr>
       <w:keepNext/>
       <w:keepLines/>
@@ -2286,7 +2285,6 @@
   <w:style w:type="character" w:default="1" w:styleId="DefaultParagraphFont">
     <w:name w:val="Default Paragraph Font"/>
     <w:uiPriority w:val="1"/>
-    <w:semiHidden/>
     <w:unhideWhenUsed/>
   </w:style>
   <w:style w:type="table" w:default="1" w:styleId="TableNormal">
@@ -2695,7 +2693,7 @@
     <w:link w:val="Heading7"/>
     <w:uiPriority w:val="9"/>
     <w:semiHidden/>
-    <w:rsid w:val="00047DA0"/>
+    <w:rsid w:val="007821D9"/>
     <w:rPr>
       <w:rFonts w:eastAsiaTheme="majorEastAsia" w:cstheme="majorBidi"/>
       <w:color w:val="595959" w:themeColor="text1" w:themeTint="A6"/>
@@ -2710,7 +2708,7 @@
     <w:link w:val="Heading8"/>
     <w:uiPriority w:val="9"/>
     <w:semiHidden/>
-    <w:rsid w:val="00047DA0"/>
+    <w:rsid w:val="007821D9"/>
     <w:rPr>
       <w:rFonts w:eastAsiaTheme="majorEastAsia" w:cstheme="majorBidi"/>
       <w:i/>
@@ -2727,7 +2725,7 @@
     <w:link w:val="Heading9"/>
     <w:uiPriority w:val="9"/>
     <w:semiHidden/>
-    <w:rsid w:val="00047DA0"/>
+    <w:rsid w:val="007821D9"/>
     <w:rPr>
       <w:rFonts w:eastAsiaTheme="majorEastAsia" w:cstheme="majorBidi"/>
       <w:color w:val="272727" w:themeColor="text1" w:themeTint="D8"/>
@@ -2743,7 +2741,7 @@
     <w:link w:val="SubtitleChar"/>
     <w:uiPriority w:val="11"/>
     <w:qFormat/>
-    <w:rsid w:val="00047DA0"/>
+    <w:rsid w:val="007821D9"/>
     <w:pPr>
       <w:numPr>
         <w:ilvl w:val="1"/>
@@ -2763,7 +2761,7 @@
     <w:basedOn w:val="DefaultParagraphFont"/>
     <w:link w:val="Subtitle"/>
     <w:uiPriority w:val="11"/>
-    <w:rsid w:val="00047DA0"/>
+    <w:rsid w:val="007821D9"/>
     <w:rPr>
       <w:rFonts w:eastAsiaTheme="majorEastAsia" w:cstheme="majorBidi"/>
       <w:color w:val="595959" w:themeColor="text1" w:themeTint="A6"/>
@@ -2781,7 +2779,7 @@
     <w:link w:val="QuoteChar"/>
     <w:uiPriority w:val="29"/>
     <w:qFormat/>
-    <w:rsid w:val="00047DA0"/>
+    <w:rsid w:val="007821D9"/>
     <w:pPr>
       <w:spacing w:before="160" w:after="160"/>
       <w:jc w:val="center"/>
@@ -2797,7 +2795,7 @@
     <w:basedOn w:val="DefaultParagraphFont"/>
     <w:link w:val="Quote"/>
     <w:uiPriority w:val="29"/>
-    <w:rsid w:val="00047DA0"/>
+    <w:rsid w:val="007821D9"/>
     <w:rPr>
       <w:i/>
       <w:iCs/>

</xml_diff>